<commit_message>
Releasenotes voor AAb en regiobank aangepast: implementatienummer fout
</commit_message>
<xml_diff>
--- a/modeldocumenten/Hypotheek Regiobank/20161201000016/Releasenotes RegioBank 20161201000016 - 2.docx
+++ b/modeldocumenten/Hypotheek Regiobank/20161201000016/Releasenotes RegioBank 20161201000016 - 2.docx
@@ -117,16 +117,7 @@
             <w:bookmarkStart w:id="2" w:name="bmDatum"/>
             <w:bookmarkEnd w:id="2"/>
             <w:r>
-              <w:t>Mei</w:t>
-            </w:r>
-            <w:r>
-              <w:t xml:space="preserve"> </w:t>
-            </w:r>
-            <w:r>
-              <w:t>201</w:t>
-            </w:r>
-            <w:r>
-              <w:t>7</w:t>
+              <w:t>december 2017</w:t>
             </w:r>
           </w:p>
         </w:tc>
@@ -341,7 +332,7 @@
               <w:rPr>
                 <w:i/>
               </w:rPr>
-              <w:t>1</w:t>
+              <w:t>2</w:t>
             </w:r>
           </w:p>
         </w:tc>
@@ -395,7 +386,7 @@
               <w:rPr>
                 <w:i/>
               </w:rPr>
-              <w:t>Mei 2017</w:t>
+              <w:t>december 2017</w:t>
             </w:r>
           </w:p>
         </w:tc>
@@ -436,9 +427,7 @@
         </w:rPr>
       </w:pPr>
       <w:bookmarkStart w:id="3" w:name="bmStartpunt"/>
-      <w:bookmarkStart w:id="4" w:name="_GoBack"/>
       <w:bookmarkEnd w:id="3"/>
-      <w:bookmarkEnd w:id="4"/>
       <w:r>
         <w:rPr>
           <w:b/>
@@ -470,14 +459,7 @@
           <w:b/>
           <w:color w:val="000080"/>
         </w:rPr>
-        <w:t>Adrescontrole Volksbank</w:t>
-      </w:r>
-      <w:r>
-        <w:rPr>
-          <w:b/>
-          <w:color w:val="000080"/>
-        </w:rPr>
-        <w:t>, aanpassing Regiobank</w:t>
+        <w:t>Aanhef en Equivalentieverklaring: Waarneming van een niet vacant protocol of kantoor</w:t>
       </w:r>
     </w:p>
     <w:tbl>
@@ -644,7 +626,6 @@
             <w:pPr>
               <w:rPr>
                 <w:rFonts w:cs="Arial"/>
-                <w:snapToGrid/>
                 <w:kern w:val="0"/>
                 <w:szCs w:val="18"/>
               </w:rPr>
@@ -655,24 +636,7 @@
                 <w:kern w:val="0"/>
                 <w:szCs w:val="18"/>
               </w:rPr>
-              <w:t xml:space="preserve">AA-3386 en </w:t>
-            </w:r>
-          </w:p>
-          <w:p>
-            <w:pPr>
-              <w:rPr>
-                <w:rFonts w:cs="Arial"/>
-                <w:kern w:val="0"/>
-                <w:szCs w:val="18"/>
-              </w:rPr>
-            </w:pPr>
-            <w:r>
-              <w:rPr>
-                <w:rFonts w:cs="Arial"/>
-                <w:kern w:val="0"/>
-                <w:szCs w:val="18"/>
-              </w:rPr>
-              <w:t>AA-3415</w:t>
+              <w:t>AA-3613</w:t>
             </w:r>
           </w:p>
         </w:tc>
@@ -706,42 +670,7 @@
                 <w:kern w:val="0"/>
                 <w:szCs w:val="18"/>
               </w:rPr>
-              <w:t>Controle met ingang van 1 juni 2017 op het correcte adres van de Volksbank toegevoegd voor zowel Hypotheek als Doorhaling Hypotheek. Hier is in principe geen wijziging in de software voor nodig. Er is daarmee ook geen nieuw implementatienummer van toepassing.</w:t>
-            </w:r>
-          </w:p>
-          <w:p>
-            <w:pPr>
-              <w:rPr>
-                <w:rFonts w:cs="Arial"/>
-                <w:kern w:val="0"/>
-                <w:szCs w:val="18"/>
-              </w:rPr>
-            </w:pPr>
-            <w:r>
-              <w:rPr>
-                <w:rFonts w:cs="Arial"/>
-                <w:kern w:val="0"/>
-                <w:szCs w:val="18"/>
-              </w:rPr>
-              <w:t xml:space="preserve">Het correcte adres is: de Volksbank N.V. Statutair gevestigd te Utrecht </w:t>
-            </w:r>
-            <w:proofErr w:type="spellStart"/>
-            <w:r>
-              <w:rPr>
-                <w:rFonts w:cs="Arial"/>
-                <w:kern w:val="0"/>
-                <w:szCs w:val="18"/>
-              </w:rPr>
-              <w:t>Croeselaan</w:t>
-            </w:r>
-            <w:proofErr w:type="spellEnd"/>
-            <w:r>
-              <w:rPr>
-                <w:rFonts w:cs="Arial"/>
-                <w:kern w:val="0"/>
-                <w:szCs w:val="18"/>
-              </w:rPr>
-              <w:t xml:space="preserve"> 1, 3521 BJ Utrecht.</w:t>
+              <w:t>In de tekstblokken Aanhef en Equivalentieverklaring is nu ook waarneming van een niet vacant protocol of kantoor mogelijk.</w:t>
             </w:r>
           </w:p>
         </w:tc>
@@ -776,7 +705,7 @@
                 <w:kern w:val="0"/>
                 <w:szCs w:val="18"/>
               </w:rPr>
-              <w:t>Controle toegevoegd.</w:t>
+              <w:t>Tekstblok, Toelichting, Stylesheet en Backend controle</w:t>
             </w:r>
           </w:p>
         </w:tc>
@@ -1083,12 +1012,14 @@
                 <w:numId w:val="0"/>
               </w:numPr>
               <w:rPr>
-                <w:szCs w:val="18"/>
-                <w:lang w:val="nl-NL"/>
-              </w:rPr>
-            </w:pPr>
-            <w:r>
-              <w:rPr>
+                <w:b/>
+                <w:szCs w:val="18"/>
+                <w:lang w:val="nl-NL"/>
+              </w:rPr>
+            </w:pPr>
+            <w:r>
+              <w:rPr>
+                <w:b/>
                 <w:szCs w:val="18"/>
                 <w:lang w:val="nl-NL"/>
               </w:rPr>
@@ -1096,6 +1027,7 @@
             </w:r>
             <w:r>
               <w:rPr>
+                <w:b/>
                 <w:szCs w:val="18"/>
                 <w:lang w:val="nl-NL"/>
               </w:rPr>
@@ -1103,18 +1035,20 @@
             </w:r>
             <w:r>
               <w:rPr>
+                <w:b/>
+                <w:szCs w:val="18"/>
+                <w:lang w:val="nl-NL"/>
+              </w:rPr>
+              <w:t>.1</w:t>
+            </w:r>
+            <w:r>
+              <w:rPr>
+                <w:b/>
                 <w:szCs w:val="18"/>
                 <w:lang w:val="nl-NL"/>
               </w:rPr>
               <w:t>.0</w:t>
             </w:r>
-            <w:r>
-              <w:rPr>
-                <w:szCs w:val="18"/>
-                <w:lang w:val="nl-NL"/>
-              </w:rPr>
-              <w:t>.0</w:t>
-            </w:r>
           </w:p>
         </w:tc>
         <w:tc>
@@ -1134,6 +1068,13 @@
                 <w:lang w:val="nl-NL"/>
               </w:rPr>
             </w:pPr>
+            <w:r>
+              <w:rPr>
+                <w:szCs w:val="18"/>
+                <w:lang w:val="nl-NL"/>
+              </w:rPr>
+              <w:t>X</w:t>
+            </w:r>
           </w:p>
         </w:tc>
       </w:tr>
@@ -1465,14 +1406,23 @@
                 <w:numId w:val="0"/>
               </w:numPr>
               <w:rPr>
-                <w:szCs w:val="18"/>
-              </w:rPr>
-            </w:pPr>
-            <w:r>
-              <w:rPr>
-                <w:szCs w:val="18"/>
-              </w:rPr>
-              <w:t>v2.9</w:t>
+                <w:b/>
+                <w:szCs w:val="18"/>
+              </w:rPr>
+            </w:pPr>
+            <w:r>
+              <w:rPr>
+                <w:b/>
+                <w:szCs w:val="18"/>
+              </w:rPr>
+              <w:t>v2.</w:t>
+            </w:r>
+            <w:r>
+              <w:rPr>
+                <w:b/>
+                <w:szCs w:val="18"/>
+              </w:rPr>
+              <w:t>10</w:t>
             </w:r>
           </w:p>
         </w:tc>
@@ -1489,15 +1439,24 @@
                 <w:numId w:val="0"/>
               </w:numPr>
               <w:rPr>
+                <w:b/>
                 <w:szCs w:val="18"/>
                 <w:lang w:val="en-US"/>
               </w:rPr>
             </w:pPr>
             <w:r>
               <w:rPr>
-                <w:szCs w:val="18"/>
-              </w:rPr>
-              <w:t>v3.3.1</w:t>
+                <w:b/>
+                <w:szCs w:val="18"/>
+              </w:rPr>
+              <w:t>v3.</w:t>
+            </w:r>
+            <w:r>
+              <w:rPr>
+                <w:b/>
+                <w:szCs w:val="18"/>
+              </w:rPr>
+              <w:t>4</w:t>
             </w:r>
           </w:p>
         </w:tc>
@@ -1518,6 +1477,13 @@
                 <w:lang w:val="en-US"/>
               </w:rPr>
             </w:pPr>
+            <w:r>
+              <w:rPr>
+                <w:szCs w:val="18"/>
+                <w:lang w:val="en-US"/>
+              </w:rPr>
+              <w:t>X</w:t>
+            </w:r>
           </w:p>
         </w:tc>
       </w:tr>
@@ -1659,15 +1625,24 @@
                 <w:numId w:val="0"/>
               </w:numPr>
               <w:rPr>
+                <w:b/>
                 <w:szCs w:val="18"/>
                 <w:lang w:val="en-US"/>
               </w:rPr>
             </w:pPr>
             <w:r>
               <w:rPr>
-                <w:szCs w:val="18"/>
-              </w:rPr>
-              <w:t>v3.0</w:t>
+                <w:b/>
+                <w:szCs w:val="18"/>
+              </w:rPr>
+              <w:t>v3.</w:t>
+            </w:r>
+            <w:r>
+              <w:rPr>
+                <w:b/>
+                <w:szCs w:val="18"/>
+              </w:rPr>
+              <w:t>1</w:t>
             </w:r>
           </w:p>
         </w:tc>
@@ -1684,21 +1659,24 @@
                 <w:numId w:val="0"/>
               </w:numPr>
               <w:rPr>
+                <w:b/>
                 <w:szCs w:val="18"/>
                 <w:lang w:val="en-US"/>
               </w:rPr>
             </w:pPr>
             <w:r>
               <w:rPr>
+                <w:b/>
                 <w:szCs w:val="18"/>
               </w:rPr>
               <w:t>v3.</w:t>
             </w:r>
             <w:r>
               <w:rPr>
-                <w:szCs w:val="18"/>
-              </w:rPr>
-              <w:t>6.0</w:t>
+                <w:b/>
+                <w:szCs w:val="18"/>
+              </w:rPr>
+              <w:t>7</w:t>
             </w:r>
           </w:p>
         </w:tc>
@@ -1719,6 +1697,13 @@
                 <w:lang w:val="en-US"/>
               </w:rPr>
             </w:pPr>
+            <w:r>
+              <w:rPr>
+                <w:szCs w:val="18"/>
+                <w:lang w:val="en-US"/>
+              </w:rPr>
+              <w:t>X</w:t>
+            </w:r>
           </w:p>
         </w:tc>
       </w:tr>
@@ -1834,6 +1819,8 @@
             </w:pPr>
           </w:p>
         </w:tc>
+        <w:bookmarkStart w:id="4" w:name="_GoBack"/>
+        <w:bookmarkEnd w:id="4"/>
       </w:tr>
       <w:tr>
         <w:tc>
@@ -3323,7 +3310,7 @@
 
 <file path=word/numbering.xml><?xml version="1.0" encoding="utf-8"?>
 <w:numbering xmlns:wpc="http://schemas.microsoft.com/office/word/2010/wordprocessingCanvas" xmlns:mc="http://schemas.openxmlformats.org/markup-compatibility/2006" xmlns:o="urn:schemas-microsoft-com:office:office" xmlns:r="http://schemas.openxmlformats.org/officeDocument/2006/relationships" xmlns:m="http://schemas.openxmlformats.org/officeDocument/2006/math" xmlns:v="urn:schemas-microsoft-com:vml" xmlns:wp14="http://schemas.microsoft.com/office/word/2010/wordprocessingDrawing" xmlns:wp="http://schemas.openxmlformats.org/drawingml/2006/wordprocessingDrawing" xmlns:w10="urn:schemas-microsoft-com:office:word" xmlns:w="http://schemas.openxmlformats.org/wordprocessingml/2006/main" xmlns:w14="http://schemas.microsoft.com/office/word/2010/wordml" xmlns:w15="http://schemas.microsoft.com/office/word/2012/wordml" xmlns:wpg="http://schemas.microsoft.com/office/word/2010/wordprocessingGroup" xmlns:wpi="http://schemas.microsoft.com/office/word/2010/wordprocessingInk" xmlns:wne="http://schemas.microsoft.com/office/word/2006/wordml" xmlns:wps="http://schemas.microsoft.com/office/word/2010/wordprocessingShape" mc:Ignorable="w14 w15 wp14">
-  <w:abstractNum w:abstractNumId="0" w15:restartNumberingAfterBreak="0">
+  <w:abstractNum w:abstractNumId="0">
     <w:nsid w:val="054C6DA1"/>
     <w:multiLevelType w:val="hybridMultilevel"/>
     <w:tmpl w:val="3112CFEA"/>
@@ -3463,7 +3450,7 @@
       </w:rPr>
     </w:lvl>
   </w:abstractNum>
-  <w:abstractNum w:abstractNumId="1" w15:restartNumberingAfterBreak="0">
+  <w:abstractNum w:abstractNumId="1">
     <w:nsid w:val="0B7A7604"/>
     <w:multiLevelType w:val="multilevel"/>
     <w:tmpl w:val="0C78D3AC"/>
@@ -3604,7 +3591,7 @@
       </w:rPr>
     </w:lvl>
   </w:abstractNum>
-  <w:abstractNum w:abstractNumId="2" w15:restartNumberingAfterBreak="0">
+  <w:abstractNum w:abstractNumId="2">
     <w:nsid w:val="21807350"/>
     <w:multiLevelType w:val="hybridMultilevel"/>
     <w:tmpl w:val="0EFC354C"/>
@@ -3717,7 +3704,7 @@
       </w:pPr>
     </w:lvl>
   </w:abstractNum>
-  <w:abstractNum w:abstractNumId="3" w15:restartNumberingAfterBreak="0">
+  <w:abstractNum w:abstractNumId="3">
     <w:nsid w:val="2A1657F2"/>
     <w:multiLevelType w:val="hybridMultilevel"/>
     <w:tmpl w:val="7428B4E2"/>
@@ -3858,7 +3845,7 @@
       </w:rPr>
     </w:lvl>
   </w:abstractNum>
-  <w:abstractNum w:abstractNumId="4" w15:restartNumberingAfterBreak="0">
+  <w:abstractNum w:abstractNumId="4">
     <w:nsid w:val="362C7E53"/>
     <w:multiLevelType w:val="hybridMultilevel"/>
     <w:tmpl w:val="0C78D3AC"/>
@@ -3999,7 +3986,7 @@
       </w:rPr>
     </w:lvl>
   </w:abstractNum>
-  <w:abstractNum w:abstractNumId="5" w15:restartNumberingAfterBreak="0">
+  <w:abstractNum w:abstractNumId="5">
     <w:nsid w:val="4B276375"/>
     <w:multiLevelType w:val="hybridMultilevel"/>
     <w:tmpl w:val="7944A182"/>
@@ -4140,7 +4127,7 @@
       </w:rPr>
     </w:lvl>
   </w:abstractNum>
-  <w:abstractNum w:abstractNumId="6" w15:restartNumberingAfterBreak="0">
+  <w:abstractNum w:abstractNumId="6">
     <w:nsid w:val="566D5608"/>
     <w:multiLevelType w:val="hybridMultilevel"/>
     <w:tmpl w:val="0590C358"/>
@@ -4281,7 +4268,7 @@
       </w:rPr>
     </w:lvl>
   </w:abstractNum>
-  <w:abstractNum w:abstractNumId="7" w15:restartNumberingAfterBreak="0">
+  <w:abstractNum w:abstractNumId="7">
     <w:nsid w:val="6A144A5B"/>
     <w:multiLevelType w:val="hybridMultilevel"/>
     <w:tmpl w:val="72965DBC"/>
@@ -4422,7 +4409,7 @@
       </w:rPr>
     </w:lvl>
   </w:abstractNum>
-  <w:abstractNum w:abstractNumId="8" w15:restartNumberingAfterBreak="0">
+  <w:abstractNum w:abstractNumId="8">
     <w:nsid w:val="6CFA107E"/>
     <w:multiLevelType w:val="hybridMultilevel"/>
     <w:tmpl w:val="A5DECC90"/>
@@ -4561,7 +4548,7 @@
       </w:rPr>
     </w:lvl>
   </w:abstractNum>
-  <w:abstractNum w:abstractNumId="9" w15:restartNumberingAfterBreak="0">
+  <w:abstractNum w:abstractNumId="9">
     <w:nsid w:val="6E1A1DD1"/>
     <w:multiLevelType w:val="multilevel"/>
     <w:tmpl w:val="BB94A68A"/>
@@ -4683,7 +4670,7 @@
       </w:pPr>
     </w:lvl>
   </w:abstractNum>
-  <w:abstractNum w:abstractNumId="10" w15:restartNumberingAfterBreak="0">
+  <w:abstractNum w:abstractNumId="10">
     <w:nsid w:val="75423354"/>
     <w:multiLevelType w:val="hybridMultilevel"/>
     <w:tmpl w:val="A8728CD2"/>
@@ -6055,7 +6042,7 @@
 </file>
 
 <file path=customXml/itemProps1.xml><?xml version="1.0" encoding="utf-8"?>
-<ds:datastoreItem xmlns:ds="http://schemas.openxmlformats.org/officeDocument/2006/customXml" ds:itemID="{D1FB6C32-7731-4BB0-A0E4-35C7A25647F7}">
+<ds:datastoreItem xmlns:ds="http://schemas.openxmlformats.org/officeDocument/2006/customXml" ds:itemID="{239455D1-95E1-4111-B1E5-5B15989845E9}">
   <ds:schemaRefs>
     <ds:schemaRef ds:uri="http://schemas.openxmlformats.org/officeDocument/2006/bibliography"/>
   </ds:schemaRefs>

</xml_diff>